<commit_message>
malik aar und eagle
</commit_message>
<xml_diff>
--- a/AAR/AAR 3.docx
+++ b/AAR/AAR 3.docx
@@ -4,7 +4,7 @@
   <w:body>
     <w:p>
       <w:pPr>
-        <w:pStyle w:val="berschrift1"/>
+        <w:pStyle w:val="Heading1"/>
         <w:widowControl w:val="0"/>
         <w:ind w:right="4713"/>
         <w:rPr>
@@ -24,7 +24,7 @@
     </w:p>
     <w:p>
       <w:pPr>
-        <w:pStyle w:val="berschrift1"/>
+        <w:pStyle w:val="Heading1"/>
         <w:widowControl w:val="0"/>
         <w:ind w:right="1204"/>
         <w:rPr>
@@ -50,17 +50,12 @@
         <w:t>Ausserdem wurden wir von Herrn Mohr gebeten, ihm einige Dokumente zum aktuellen Stand unserer BMA zu schicken.</w:t>
       </w:r>
       <w:r>
-        <w:t xml:space="preserve"> Allerdings sind einige Probleme Bei dem Schema aufgetreten, welche vor der Bestellung eines Prints korrigiert werden müssen.</w:t>
-      </w:r>
-      <w:bookmarkStart w:id="1" w:name="_GoBack"/>
-      <w:bookmarkEnd w:id="1"/>
-      <w:r>
-        <w:t xml:space="preserve"> </w:t>
+        <w:t xml:space="preserve"> Allerdings sind einige Probleme Bei dem Schema aufgetreten, welche vor der Bestellung eines Prints korrigiert werden müssen. </w:t>
       </w:r>
     </w:p>
     <w:p>
       <w:pPr>
-        <w:pStyle w:val="berschrift1"/>
+        <w:pStyle w:val="Heading1"/>
         <w:widowControl w:val="0"/>
         <w:ind w:right="2251"/>
         <w:rPr>
@@ -95,20 +90,12 @@
         <w:t xml:space="preserve"> Malik hat ausserdem eine solide erste Version des Titelblatts erstellt, obwohl das nicht speziell als Ziel geplant war.</w:t>
       </w:r>
       <w:r>
-        <w:t xml:space="preserve"> Ausserdem merkten wir, dass es viele Vorteile bringt den Projektordner auf </w:t>
-      </w:r>
-      <w:proofErr w:type="spellStart"/>
-      <w:r>
-        <w:t>Github</w:t>
-      </w:r>
-      <w:proofErr w:type="spellEnd"/>
-      <w:r>
-        <w:t xml:space="preserve"> abzulegen und zu bearbeiten. Diesen Gedanken konnten wir ebenfalls in die Tat umsetzen.</w:t>
+        <w:t xml:space="preserve"> Ausserdem merkten wir, dass es viele Vorteile bringt den Projektordner auf Github abzulegen und zu bearbeiten. Diesen Gedanken konnten wir ebenfalls in die Tat umsetzen.</w:t>
       </w:r>
     </w:p>
     <w:p>
       <w:pPr>
-        <w:pStyle w:val="berschrift1"/>
+        <w:pStyle w:val="Heading1"/>
         <w:widowControl w:val="0"/>
         <w:ind w:right="1267"/>
         <w:rPr>
@@ -116,8 +103,8 @@
           <w:szCs w:val="24"/>
         </w:rPr>
       </w:pPr>
-      <w:bookmarkStart w:id="2" w:name="_czwn93il8mxv" w:colFirst="0" w:colLast="0"/>
-      <w:bookmarkEnd w:id="2"/>
+      <w:bookmarkStart w:id="1" w:name="_czwn93il8mxv" w:colFirst="0" w:colLast="0"/>
+      <w:bookmarkEnd w:id="1"/>
       <w:r>
         <w:rPr>
           <w:sz w:val="24"/>
@@ -148,20 +135,12 @@
         <w:t xml:space="preserve"> untätig was den Hauptfortschritt unserer BMA betrifft. Aber die Fehler werden weniger und wir kommen voran.</w:t>
       </w:r>
       <w:r>
-        <w:t xml:space="preserve"> Dazu trägt die praktische Datenverwaltung auf </w:t>
-      </w:r>
-      <w:proofErr w:type="spellStart"/>
-      <w:r>
-        <w:t>Github</w:t>
-      </w:r>
-      <w:proofErr w:type="spellEnd"/>
-      <w:r>
-        <w:t xml:space="preserve"> nicht wenig bei. Grosse Datenmengen sind somit bei uns beiden immer aktuell verfügbar. </w:t>
+        <w:t xml:space="preserve"> Dazu trägt die praktische Datenverwaltung auf Github nicht wenig bei. Grosse Datenmengen sind somit bei uns beiden immer aktuell verfügbar. </w:t>
       </w:r>
     </w:p>
     <w:p>
       <w:pPr>
-        <w:pStyle w:val="berschrift1"/>
+        <w:pStyle w:val="Heading1"/>
         <w:widowControl w:val="0"/>
         <w:ind w:right="638"/>
         <w:rPr>
@@ -169,8 +148,8 @@
           <w:szCs w:val="24"/>
         </w:rPr>
       </w:pPr>
-      <w:bookmarkStart w:id="3" w:name="_egwsrdux02" w:colFirst="0" w:colLast="0"/>
-      <w:bookmarkEnd w:id="3"/>
+      <w:bookmarkStart w:id="2" w:name="_egwsrdux02" w:colFirst="0" w:colLast="0"/>
+      <w:bookmarkEnd w:id="2"/>
       <w:r>
         <w:rPr>
           <w:sz w:val="24"/>
@@ -181,15 +160,21 @@
     </w:p>
     <w:p>
       <w:r>
-        <w:t xml:space="preserve">Wir müssen etwas an Tempo zulegen um unseren Prototypen sobald wie möglich fertig zu stellen und langsam zum schriftlichen Kommentar kommen, der vermutlich auch noch ein ganzes Stück Arbeit beanspruchen wird. </w:t>
-      </w:r>
-      <w:proofErr w:type="spellStart"/>
-      <w:r>
-        <w:t>Github</w:t>
-      </w:r>
-      <w:proofErr w:type="spellEnd"/>
-      <w:r>
-        <w:t xml:space="preserve"> werden wir selbstverständlich weiter benutzen.</w:t>
+        <w:t>Wir müssen etwas an Tempo zulegen um unseren Prototypen sobald wie möglich fertig zu stellen und langsam zum schriftlichen Kommentar kommen, der vermutlich auch noch ein ganzes Stück Arbeit beanspruchen wird.</w:t>
+      </w:r>
+      <w:r>
+        <w:t xml:space="preserve"> </w:t>
+      </w:r>
+      <w:r>
+        <w:t xml:space="preserve">Ein </w:t>
+      </w:r>
+      <w:r>
+        <w:t>bestellfertiger Print Anfangs Dezember ist anzustreben.</w:t>
+      </w:r>
+      <w:bookmarkStart w:id="3" w:name="_GoBack"/>
+      <w:bookmarkEnd w:id="3"/>
+      <w:r>
+        <w:t xml:space="preserve"> Github werden wir selbstverständlich weiter benutzen.</w:t>
       </w:r>
     </w:p>
     <w:sectPr>
@@ -325,6 +310,7 @@
     <w:lsdException w:name="HTML Sample" w:semiHidden="1" w:unhideWhenUsed="1"/>
     <w:lsdException w:name="HTML Typewriter" w:semiHidden="1" w:unhideWhenUsed="1"/>
     <w:lsdException w:name="HTML Variable" w:semiHidden="1" w:unhideWhenUsed="1"/>
+    <w:lsdException w:name="Normal Table" w:semiHidden="1" w:unhideWhenUsed="1"/>
     <w:lsdException w:name="annotation subject" w:semiHidden="1" w:unhideWhenUsed="1"/>
     <w:lsdException w:name="No List" w:semiHidden="1" w:unhideWhenUsed="1"/>
     <w:lsdException w:name="Outline List 1" w:semiHidden="1" w:unhideWhenUsed="1"/>
@@ -368,8 +354,10 @@
     <w:lsdException w:name="Table Elegant" w:semiHidden="1" w:unhideWhenUsed="1"/>
     <w:lsdException w:name="Table Professional" w:semiHidden="1" w:unhideWhenUsed="1"/>
     <w:lsdException w:name="Table Subtle 1" w:semiHidden="1" w:unhideWhenUsed="1"/>
+    <w:lsdException w:name="Table Subtle 2" w:semiHidden="1" w:unhideWhenUsed="1"/>
     <w:lsdException w:name="Table Web 1" w:semiHidden="1" w:unhideWhenUsed="1"/>
     <w:lsdException w:name="Table Web 2" w:semiHidden="1" w:unhideWhenUsed="1"/>
+    <w:lsdException w:name="Table Web 3" w:semiHidden="1" w:unhideWhenUsed="1"/>
     <w:lsdException w:name="Balloon Text" w:semiHidden="1" w:unhideWhenUsed="1"/>
     <w:lsdException w:name="Table Grid" w:uiPriority="39"/>
     <w:lsdException w:name="Table Theme" w:semiHidden="1" w:unhideWhenUsed="1"/>
@@ -593,13 +581,13 @@
     <w:lsdException w:name="Hashtag" w:semiHidden="1" w:unhideWhenUsed="1"/>
     <w:lsdException w:name="Unresolved Mention" w:semiHidden="1" w:unhideWhenUsed="1"/>
   </w:latentStyles>
-  <w:style w:type="paragraph" w:default="1" w:styleId="Standard">
+  <w:style w:type="paragraph" w:default="1" w:styleId="Normal">
     <w:name w:val="Normal"/>
   </w:style>
-  <w:style w:type="paragraph" w:styleId="berschrift1">
+  <w:style w:type="paragraph" w:styleId="Heading1">
     <w:name w:val="heading 1"/>
-    <w:basedOn w:val="Standard"/>
-    <w:next w:val="Standard"/>
+    <w:basedOn w:val="Normal"/>
+    <w:next w:val="Normal"/>
     <w:pPr>
       <w:keepNext/>
       <w:keepLines/>
@@ -612,10 +600,10 @@
       <w:szCs w:val="48"/>
     </w:rPr>
   </w:style>
-  <w:style w:type="paragraph" w:styleId="berschrift2">
+  <w:style w:type="paragraph" w:styleId="Heading2">
     <w:name w:val="heading 2"/>
-    <w:basedOn w:val="Standard"/>
-    <w:next w:val="Standard"/>
+    <w:basedOn w:val="Normal"/>
+    <w:next w:val="Normal"/>
     <w:pPr>
       <w:keepNext/>
       <w:keepLines/>
@@ -628,10 +616,10 @@
       <w:szCs w:val="36"/>
     </w:rPr>
   </w:style>
-  <w:style w:type="paragraph" w:styleId="berschrift3">
+  <w:style w:type="paragraph" w:styleId="Heading3">
     <w:name w:val="heading 3"/>
-    <w:basedOn w:val="Standard"/>
-    <w:next w:val="Standard"/>
+    <w:basedOn w:val="Normal"/>
+    <w:next w:val="Normal"/>
     <w:pPr>
       <w:keepNext/>
       <w:keepLines/>
@@ -644,10 +632,10 @@
       <w:szCs w:val="28"/>
     </w:rPr>
   </w:style>
-  <w:style w:type="paragraph" w:styleId="berschrift4">
+  <w:style w:type="paragraph" w:styleId="Heading4">
     <w:name w:val="heading 4"/>
-    <w:basedOn w:val="Standard"/>
-    <w:next w:val="Standard"/>
+    <w:basedOn w:val="Normal"/>
+    <w:next w:val="Normal"/>
     <w:pPr>
       <w:keepNext/>
       <w:keepLines/>
@@ -660,10 +648,10 @@
       <w:szCs w:val="24"/>
     </w:rPr>
   </w:style>
-  <w:style w:type="paragraph" w:styleId="berschrift5">
+  <w:style w:type="paragraph" w:styleId="Heading5">
     <w:name w:val="heading 5"/>
-    <w:basedOn w:val="Standard"/>
-    <w:next w:val="Standard"/>
+    <w:basedOn w:val="Normal"/>
+    <w:next w:val="Normal"/>
     <w:pPr>
       <w:keepNext/>
       <w:keepLines/>
@@ -674,10 +662,10 @@
       <w:b/>
     </w:rPr>
   </w:style>
-  <w:style w:type="paragraph" w:styleId="berschrift6">
+  <w:style w:type="paragraph" w:styleId="Heading6">
     <w:name w:val="heading 6"/>
-    <w:basedOn w:val="Standard"/>
-    <w:next w:val="Standard"/>
+    <w:basedOn w:val="Normal"/>
+    <w:next w:val="Normal"/>
     <w:pPr>
       <w:keepNext/>
       <w:keepLines/>
@@ -690,13 +678,13 @@
       <w:szCs w:val="20"/>
     </w:rPr>
   </w:style>
-  <w:style w:type="character" w:default="1" w:styleId="Absatz-Standardschriftart">
+  <w:style w:type="character" w:default="1" w:styleId="DefaultParagraphFont">
     <w:name w:val="Default Paragraph Font"/>
     <w:uiPriority w:val="1"/>
     <w:semiHidden/>
     <w:unhideWhenUsed/>
   </w:style>
-  <w:style w:type="table" w:default="1" w:styleId="NormaleTabelle">
+  <w:style w:type="table" w:default="1" w:styleId="TableNormal">
     <w:name w:val="Normal Table"/>
     <w:uiPriority w:val="99"/>
     <w:semiHidden/>
@@ -711,14 +699,14 @@
       </w:tblCellMar>
     </w:tblPr>
   </w:style>
-  <w:style w:type="numbering" w:default="1" w:styleId="KeineListe">
+  <w:style w:type="numbering" w:default="1" w:styleId="NoList">
     <w:name w:val="No List"/>
     <w:uiPriority w:val="99"/>
     <w:semiHidden/>
     <w:unhideWhenUsed/>
   </w:style>
-  <w:style w:type="table" w:customStyle="1" w:styleId="TableNormal">
-    <w:name w:val="Table Normal"/>
+  <w:style w:type="table" w:customStyle="1" w:styleId="TableNormal1">
+    <w:name w:val="Table Normal1"/>
     <w:tblPr>
       <w:tblCellMar>
         <w:top w:w="0" w:type="dxa"/>
@@ -728,10 +716,10 @@
       </w:tblCellMar>
     </w:tblPr>
   </w:style>
-  <w:style w:type="paragraph" w:styleId="Titel">
+  <w:style w:type="paragraph" w:styleId="Title">
     <w:name w:val="Title"/>
-    <w:basedOn w:val="Standard"/>
-    <w:next w:val="Standard"/>
+    <w:basedOn w:val="Normal"/>
+    <w:next w:val="Normal"/>
     <w:pPr>
       <w:keepNext/>
       <w:keepLines/>
@@ -743,10 +731,10 @@
       <w:szCs w:val="72"/>
     </w:rPr>
   </w:style>
-  <w:style w:type="paragraph" w:styleId="Untertitel">
+  <w:style w:type="paragraph" w:styleId="Subtitle">
     <w:name w:val="Subtitle"/>
-    <w:basedOn w:val="Standard"/>
-    <w:next w:val="Standard"/>
+    <w:basedOn w:val="Normal"/>
+    <w:next w:val="Normal"/>
     <w:pPr>
       <w:keepNext/>
       <w:keepLines/>

</xml_diff>